<commit_message>
Update to HW 11
</commit_message>
<xml_diff>
--- a/docs/homework/11-A-StoredProgram.docx
+++ b/docs/homework/11-A-StoredProgram.docx
@@ -45,7 +45,6 @@
                 <w:rFonts w:asciiTheme="minorHAnsi" w:hAnsiTheme="minorHAnsi" w:cstheme="minorHAnsi"/>
               </w:rPr>
             </w:pPr>
-            <w:proofErr w:type="gramStart"/>
             <w:r>
               <w:rPr>
                 <w:rFonts w:ascii="Apple Color Emoji" w:hAnsi="Apple Color Emoji" w:cs="Apple Color Emoji"/>
@@ -70,9 +69,70 @@
                 <w:sz w:val="32"/>
                 <w:szCs w:val="32"/>
               </w:rPr>
-              <w:t>Essential</w:t>
-            </w:r>
-            <w:proofErr w:type="gramEnd"/>
+              <w:t xml:space="preserve">Essential  </w:t>
+            </w:r>
+            <w:r>
+              <w:rPr>
+                <w:rFonts w:ascii="Apple Color Emoji" w:hAnsi="Apple Color Emoji" w:cs="Apple Color Emoji"/>
+                <w:sz w:val="32"/>
+                <w:szCs w:val="32"/>
+              </w:rPr>
+              <w:t>🔑</w:t>
+            </w:r>
+          </w:p>
+        </w:tc>
+        <w:tc>
+          <w:tcPr>
+            <w:tcW w:w="1029" w:type="dxa"/>
+            <w:tcBorders>
+              <w:top w:val="nil"/>
+              <w:left w:val="single" w:sz="24" w:space="0" w:color="538135" w:themeColor="accent6" w:themeShade="BF"/>
+              <w:bottom w:val="nil"/>
+              <w:right w:val="single" w:sz="24" w:space="0" w:color="538135" w:themeColor="accent6" w:themeShade="BF"/>
+            </w:tcBorders>
+          </w:tcPr>
+          <w:p>
+            <w:pPr>
+              <w:jc w:val="center"/>
+              <w:rPr>
+                <w:rFonts w:asciiTheme="minorHAnsi" w:hAnsiTheme="minorHAnsi" w:cstheme="minorHAnsi"/>
+              </w:rPr>
+            </w:pPr>
+          </w:p>
+        </w:tc>
+        <w:tc>
+          <w:tcPr>
+            <w:tcW w:w="4135" w:type="dxa"/>
+            <w:gridSpan w:val="4"/>
+            <w:tcBorders>
+              <w:top w:val="single" w:sz="24" w:space="0" w:color="538135" w:themeColor="accent6" w:themeShade="BF"/>
+              <w:left w:val="single" w:sz="24" w:space="0" w:color="538135" w:themeColor="accent6" w:themeShade="BF"/>
+              <w:bottom w:val="single" w:sz="24" w:space="0" w:color="538135" w:themeColor="accent6" w:themeShade="BF"/>
+            </w:tcBorders>
+          </w:tcPr>
+          <w:p>
+            <w:pPr>
+              <w:jc w:val="center"/>
+              <w:rPr>
+                <w:rFonts w:asciiTheme="minorHAnsi" w:hAnsiTheme="minorHAnsi" w:cstheme="minorHAnsi"/>
+              </w:rPr>
+            </w:pPr>
+            <w:r>
+              <w:rPr>
+                <w:rFonts w:ascii="Apple Color Emoji" w:hAnsi="Apple Color Emoji" w:cs="Apple Color Emoji"/>
+                <w:sz w:val="32"/>
+                <w:szCs w:val="32"/>
+              </w:rPr>
+              <w:t>🏆</w:t>
+            </w:r>
+            <w:r>
+              <w:rPr>
+                <w:rFonts w:asciiTheme="minorHAnsi" w:hAnsiTheme="minorHAnsi" w:cstheme="minorHAnsi"/>
+                <w:sz w:val="32"/>
+                <w:szCs w:val="32"/>
+              </w:rPr>
+              <w:t xml:space="preserve">  </w:t>
+            </w:r>
             <w:r>
               <w:rPr>
                 <w:rFonts w:asciiTheme="minorHAnsi" w:hAnsiTheme="minorHAnsi" w:cstheme="minorHAnsi"/>
@@ -81,91 +141,7 @@
                 <w:sz w:val="32"/>
                 <w:szCs w:val="32"/>
               </w:rPr>
-              <w:t xml:space="preserve">  </w:t>
-            </w:r>
-            <w:r>
-              <w:rPr>
-                <w:rFonts w:ascii="Apple Color Emoji" w:hAnsi="Apple Color Emoji" w:cs="Apple Color Emoji"/>
-                <w:sz w:val="32"/>
-                <w:szCs w:val="32"/>
-              </w:rPr>
-              <w:t>🔑</w:t>
-            </w:r>
-          </w:p>
-        </w:tc>
-        <w:tc>
-          <w:tcPr>
-            <w:tcW w:w="1029" w:type="dxa"/>
-            <w:tcBorders>
-              <w:top w:val="nil"/>
-              <w:left w:val="single" w:sz="24" w:space="0" w:color="538135" w:themeColor="accent6" w:themeShade="BF"/>
-              <w:bottom w:val="nil"/>
-              <w:right w:val="single" w:sz="24" w:space="0" w:color="538135" w:themeColor="accent6" w:themeShade="BF"/>
-            </w:tcBorders>
-          </w:tcPr>
-          <w:p>
-            <w:pPr>
-              <w:jc w:val="center"/>
-              <w:rPr>
-                <w:rFonts w:asciiTheme="minorHAnsi" w:hAnsiTheme="minorHAnsi" w:cstheme="minorHAnsi"/>
-              </w:rPr>
-            </w:pPr>
-          </w:p>
-        </w:tc>
-        <w:tc>
-          <w:tcPr>
-            <w:tcW w:w="4135" w:type="dxa"/>
-            <w:gridSpan w:val="4"/>
-            <w:tcBorders>
-              <w:top w:val="single" w:sz="24" w:space="0" w:color="538135" w:themeColor="accent6" w:themeShade="BF"/>
-              <w:left w:val="single" w:sz="24" w:space="0" w:color="538135" w:themeColor="accent6" w:themeShade="BF"/>
-              <w:bottom w:val="single" w:sz="24" w:space="0" w:color="538135" w:themeColor="accent6" w:themeShade="BF"/>
-            </w:tcBorders>
-          </w:tcPr>
-          <w:p>
-            <w:pPr>
-              <w:jc w:val="center"/>
-              <w:rPr>
-                <w:rFonts w:asciiTheme="minorHAnsi" w:hAnsiTheme="minorHAnsi" w:cstheme="minorHAnsi"/>
-              </w:rPr>
-            </w:pPr>
-            <w:proofErr w:type="gramStart"/>
-            <w:r>
-              <w:rPr>
-                <w:rFonts w:ascii="Apple Color Emoji" w:hAnsi="Apple Color Emoji" w:cs="Apple Color Emoji"/>
-                <w:sz w:val="32"/>
-                <w:szCs w:val="32"/>
-              </w:rPr>
-              <w:t>🏆</w:t>
-            </w:r>
-            <w:r>
-              <w:rPr>
-                <w:rFonts w:asciiTheme="minorHAnsi" w:hAnsiTheme="minorHAnsi" w:cstheme="minorHAnsi"/>
-                <w:sz w:val="32"/>
-                <w:szCs w:val="32"/>
-              </w:rPr>
-              <w:t xml:space="preserve">  </w:t>
-            </w:r>
-            <w:r>
-              <w:rPr>
-                <w:rFonts w:asciiTheme="minorHAnsi" w:hAnsiTheme="minorHAnsi" w:cstheme="minorHAnsi"/>
-                <w:b/>
-                <w:bCs/>
-                <w:sz w:val="32"/>
-                <w:szCs w:val="32"/>
-              </w:rPr>
-              <w:t>Enhanced</w:t>
-            </w:r>
-            <w:proofErr w:type="gramEnd"/>
-            <w:r>
-              <w:rPr>
-                <w:rFonts w:asciiTheme="minorHAnsi" w:hAnsiTheme="minorHAnsi" w:cstheme="minorHAnsi"/>
-                <w:b/>
-                <w:bCs/>
-                <w:sz w:val="32"/>
-                <w:szCs w:val="32"/>
-              </w:rPr>
-              <w:t xml:space="preserve">  </w:t>
+              <w:t xml:space="preserve">Enhanced  </w:t>
             </w:r>
             <w:r>
               <w:rPr>
@@ -2543,13 +2519,7 @@
         <w:rPr>
           <w:rFonts w:asciiTheme="minorHAnsi" w:hAnsiTheme="minorHAnsi" w:cstheme="minorHAnsi"/>
         </w:rPr>
-        <w:t>b</w:t>
-      </w:r>
-      <w:r>
-        <w:rPr>
-          <w:rFonts w:asciiTheme="minorHAnsi" w:hAnsiTheme="minorHAnsi" w:cstheme="minorHAnsi"/>
-        </w:rPr>
-        <w:t xml:space="preserve">. </w:t>
+        <w:t xml:space="preserve">b. </w:t>
       </w:r>
       <w:r>
         <w:rPr>
@@ -2639,19 +2609,7 @@
         <w:rPr>
           <w:rFonts w:asciiTheme="minorHAnsi" w:hAnsiTheme="minorHAnsi" w:cstheme="minorHAnsi"/>
         </w:rPr>
-        <w:t xml:space="preserve"> R0 </w:t>
-      </w:r>
-      <w:r>
-        <w:rPr>
-          <w:rFonts w:asciiTheme="minorHAnsi" w:hAnsiTheme="minorHAnsi" w:cstheme="minorHAnsi"/>
-        </w:rPr>
-        <w:t>+</w:t>
-      </w:r>
-      <w:r>
-        <w:rPr>
-          <w:rFonts w:asciiTheme="minorHAnsi" w:hAnsiTheme="minorHAnsi" w:cstheme="minorHAnsi"/>
-        </w:rPr>
-        <w:t xml:space="preserve"> R1</w:t>
+        <w:t xml:space="preserve"> R0 + R1</w:t>
       </w:r>
     </w:p>
     <w:p>
@@ -2703,13 +2661,7 @@
         <w:rPr>
           <w:rFonts w:asciiTheme="minorHAnsi" w:hAnsiTheme="minorHAnsi" w:cstheme="minorHAnsi"/>
         </w:rPr>
-        <w:t xml:space="preserve"> </w:t>
-      </w:r>
-      <w:r>
-        <w:rPr>
-          <w:rFonts w:asciiTheme="minorHAnsi" w:hAnsiTheme="minorHAnsi" w:cstheme="minorHAnsi"/>
-        </w:rPr>
-        <w:t>10</w:t>
+        <w:t xml:space="preserve"> 10</w:t>
       </w:r>
     </w:p>
     <w:p>
@@ -3058,13 +3010,7 @@
         <w:rPr>
           <w:rFonts w:asciiTheme="minorHAnsi" w:hAnsiTheme="minorHAnsi" w:cstheme="minorHAnsi"/>
         </w:rPr>
-        <w:t>c</w:t>
-      </w:r>
-      <w:r>
-        <w:rPr>
-          <w:rFonts w:asciiTheme="minorHAnsi" w:hAnsiTheme="minorHAnsi" w:cstheme="minorHAnsi"/>
-        </w:rPr>
-        <w:t xml:space="preserve">. </w:t>
+        <w:t xml:space="preserve">c. </w:t>
       </w:r>
       <w:r>
         <w:rPr>
@@ -3154,25 +3100,7 @@
         <w:rPr>
           <w:rFonts w:asciiTheme="minorHAnsi" w:hAnsiTheme="minorHAnsi" w:cstheme="minorHAnsi"/>
         </w:rPr>
-        <w:t xml:space="preserve"> R0 </w:t>
-      </w:r>
-      <w:r>
-        <w:rPr>
-          <w:rFonts w:asciiTheme="minorHAnsi" w:hAnsiTheme="minorHAnsi" w:cstheme="minorHAnsi"/>
-        </w:rPr>
-        <w:t>+</w:t>
-      </w:r>
-      <w:r>
-        <w:rPr>
-          <w:rFonts w:asciiTheme="minorHAnsi" w:hAnsiTheme="minorHAnsi" w:cstheme="minorHAnsi"/>
-        </w:rPr>
-        <w:t xml:space="preserve"> R</w:t>
-      </w:r>
-      <w:r>
-        <w:rPr>
-          <w:rFonts w:asciiTheme="minorHAnsi" w:hAnsiTheme="minorHAnsi" w:cstheme="minorHAnsi"/>
-        </w:rPr>
-        <w:t>0</w:t>
+        <w:t xml:space="preserve"> R0 + R0</w:t>
       </w:r>
     </w:p>
     <w:p>
@@ -3212,11 +3140,6 @@
           <w:rFonts w:asciiTheme="minorHAnsi" w:hAnsiTheme="minorHAnsi" w:cstheme="minorHAnsi"/>
         </w:rPr>
         <w:tab/>
-      </w:r>
-      <w:r>
-        <w:rPr>
-          <w:rFonts w:asciiTheme="minorHAnsi" w:hAnsiTheme="minorHAnsi" w:cstheme="minorHAnsi"/>
-        </w:rPr>
         <w:t xml:space="preserve">R2 </w:t>
       </w:r>
       <w:r>
@@ -3250,18 +3173,7 @@
           <w:rFonts w:asciiTheme="minorHAnsi" w:hAnsiTheme="minorHAnsi" w:cstheme="minorHAnsi"/>
         </w:rPr>
         <w:tab/>
-      </w:r>
-      <w:r>
-        <w:rPr>
-          <w:rFonts w:asciiTheme="minorHAnsi" w:hAnsiTheme="minorHAnsi" w:cstheme="minorHAnsi"/>
-        </w:rPr>
-        <w:t>2</w:t>
-      </w:r>
-      <w:r>
-        <w:rPr>
-          <w:rFonts w:asciiTheme="minorHAnsi" w:hAnsiTheme="minorHAnsi" w:cstheme="minorHAnsi"/>
-        </w:rPr>
-        <w:t>:</w:t>
+        <w:t>2:</w:t>
       </w:r>
       <w:r>
         <w:rPr>
@@ -3313,18 +3225,7 @@
           <w:rFonts w:asciiTheme="minorHAnsi" w:hAnsiTheme="minorHAnsi" w:cstheme="minorHAnsi"/>
         </w:rPr>
         <w:tab/>
-      </w:r>
-      <w:r>
-        <w:rPr>
-          <w:rFonts w:asciiTheme="minorHAnsi" w:hAnsiTheme="minorHAnsi" w:cstheme="minorHAnsi"/>
-        </w:rPr>
-        <w:t>3</w:t>
-      </w:r>
-      <w:r>
-        <w:rPr>
-          <w:rFonts w:asciiTheme="minorHAnsi" w:hAnsiTheme="minorHAnsi" w:cstheme="minorHAnsi"/>
-        </w:rPr>
-        <w:t>:</w:t>
+        <w:t>3:</w:t>
       </w:r>
       <w:r>
         <w:rPr>
@@ -3652,13 +3553,7 @@
         <w:rPr>
           <w:rFonts w:asciiTheme="minorHAnsi" w:hAnsiTheme="minorHAnsi" w:cstheme="minorHAnsi"/>
         </w:rPr>
-        <w:t>d</w:t>
-      </w:r>
-      <w:r>
-        <w:rPr>
-          <w:rFonts w:asciiTheme="minorHAnsi" w:hAnsiTheme="minorHAnsi" w:cstheme="minorHAnsi"/>
-        </w:rPr>
-        <w:t xml:space="preserve">. </w:t>
+        <w:t xml:space="preserve">d. </w:t>
       </w:r>
       <w:r>
         <w:rPr>
@@ -3748,13 +3643,7 @@
         <w:rPr>
           <w:rFonts w:asciiTheme="minorHAnsi" w:hAnsiTheme="minorHAnsi" w:cstheme="minorHAnsi"/>
         </w:rPr>
-        <w:t xml:space="preserve"> R0 </w:t>
-      </w:r>
-      <w:r>
-        <w:rPr>
-          <w:rFonts w:asciiTheme="minorHAnsi" w:hAnsiTheme="minorHAnsi" w:cstheme="minorHAnsi"/>
-        </w:rPr>
-        <w:t>– R0</w:t>
+        <w:t xml:space="preserve"> R0 – R0</w:t>
       </w:r>
     </w:p>
     <w:p>
@@ -3806,19 +3695,7 @@
         <w:rPr>
           <w:rFonts w:asciiTheme="minorHAnsi" w:hAnsiTheme="minorHAnsi" w:cstheme="minorHAnsi"/>
         </w:rPr>
-        <w:t xml:space="preserve"> R2 </w:t>
-      </w:r>
-      <w:r>
-        <w:rPr>
-          <w:rFonts w:asciiTheme="minorHAnsi" w:hAnsiTheme="minorHAnsi" w:cstheme="minorHAnsi"/>
-        </w:rPr>
-        <w:t>+</w:t>
-      </w:r>
-      <w:r>
-        <w:rPr>
-          <w:rFonts w:asciiTheme="minorHAnsi" w:hAnsiTheme="minorHAnsi" w:cstheme="minorHAnsi"/>
-        </w:rPr>
-        <w:t xml:space="preserve"> R1</w:t>
+        <w:t xml:space="preserve"> R2 + R1</w:t>
       </w:r>
     </w:p>
     <w:p>
@@ -3870,13 +3747,7 @@
         <w:rPr>
           <w:rFonts w:asciiTheme="minorHAnsi" w:hAnsiTheme="minorHAnsi" w:cstheme="minorHAnsi"/>
         </w:rPr>
-        <w:t xml:space="preserve"> </w:t>
-      </w:r>
-      <w:r>
-        <w:rPr>
-          <w:rFonts w:asciiTheme="minorHAnsi" w:hAnsiTheme="minorHAnsi" w:cstheme="minorHAnsi"/>
-        </w:rPr>
-        <w:t>9</w:t>
+        <w:t xml:space="preserve"> 9</w:t>
       </w:r>
     </w:p>
     <w:p>
@@ -4225,13 +4096,7 @@
         <w:rPr>
           <w:rFonts w:asciiTheme="minorHAnsi" w:hAnsiTheme="minorHAnsi" w:cstheme="minorHAnsi"/>
         </w:rPr>
-        <w:t>e</w:t>
-      </w:r>
-      <w:r>
-        <w:rPr>
-          <w:rFonts w:asciiTheme="minorHAnsi" w:hAnsiTheme="minorHAnsi" w:cstheme="minorHAnsi"/>
-        </w:rPr>
-        <w:t xml:space="preserve">. </w:t>
+        <w:t xml:space="preserve">e. </w:t>
       </w:r>
       <w:r>
         <w:rPr>
@@ -4373,13 +4238,7 @@
         <w:rPr>
           <w:rFonts w:asciiTheme="minorHAnsi" w:hAnsiTheme="minorHAnsi" w:cstheme="minorHAnsi"/>
         </w:rPr>
-        <w:t xml:space="preserve"> 1</w:t>
-      </w:r>
-      <w:r>
-        <w:rPr>
-          <w:rFonts w:asciiTheme="minorHAnsi" w:hAnsiTheme="minorHAnsi" w:cstheme="minorHAnsi"/>
-        </w:rPr>
-        <w:t>2</w:t>
+        <w:t xml:space="preserve"> 12</w:t>
       </w:r>
     </w:p>
     <w:p>
@@ -4777,21 +4636,7 @@
         <w:rPr>
           <w:rFonts w:asciiTheme="minorHAnsi" w:hAnsiTheme="minorHAnsi" w:cstheme="minorHAnsi"/>
         </w:rPr>
-        <w:t xml:space="preserve"> (</w:t>
-      </w:r>
-      <w:proofErr w:type="gramStart"/>
-      <w:r>
-        <w:rPr>
-          <w:rFonts w:asciiTheme="minorHAnsi" w:hAnsiTheme="minorHAnsi" w:cstheme="minorHAnsi"/>
-        </w:rPr>
-        <w:t>e.g.</w:t>
-      </w:r>
-      <w:proofErr w:type="gramEnd"/>
-      <w:r>
-        <w:rPr>
-          <w:rFonts w:asciiTheme="minorHAnsi" w:hAnsiTheme="minorHAnsi" w:cstheme="minorHAnsi"/>
-        </w:rPr>
-        <w:t xml:space="preserve"> x &gt; y, a &lt;= b, </w:t>
+        <w:t xml:space="preserve"> (e.g. x &gt; y, a &lt;= b, </w:t>
       </w:r>
       <w:proofErr w:type="spellStart"/>
       <w:r>
@@ -5941,7 +5786,7 @@
               <w:rPr>
                 <w:rFonts w:asciiTheme="minorHAnsi" w:hAnsiTheme="minorHAnsi"/>
               </w:rPr>
-              <w:t>0</w:t>
+              <w:t>1</w:t>
             </w:r>
           </w:p>
         </w:tc>
@@ -6659,54 +6504,27 @@
         <w:rPr>
           <w:rFonts w:ascii="Courier" w:hAnsi="Courier" w:cstheme="minorHAnsi"/>
         </w:rPr>
-        <w:t xml:space="preserve">if </w:t>
-      </w:r>
-      <w:proofErr w:type="gramStart"/>
-      <w:r>
+        <w:t xml:space="preserve">if MM[11] &gt; MM[10] </w:t>
+      </w:r>
+    </w:p>
+    <w:p>
+      <w:pPr>
         <w:rPr>
           <w:rFonts w:ascii="Courier" w:hAnsi="Courier" w:cstheme="minorHAnsi"/>
         </w:rPr>
-        <w:t>MM[</w:t>
-      </w:r>
-      <w:proofErr w:type="gramEnd"/>
+      </w:pPr>
       <w:r>
         <w:rPr>
           <w:rFonts w:ascii="Courier" w:hAnsi="Courier" w:cstheme="minorHAnsi"/>
         </w:rPr>
-        <w:t xml:space="preserve">11] &gt; MM[10] </w:t>
-      </w:r>
-    </w:p>
-    <w:p>
-      <w:pPr>
+        <w:tab/>
+      </w:r>
+      <w:r>
         <w:rPr>
           <w:rFonts w:ascii="Courier" w:hAnsi="Courier" w:cstheme="minorHAnsi"/>
         </w:rPr>
-      </w:pPr>
-      <w:r>
-        <w:rPr>
-          <w:rFonts w:ascii="Courier" w:hAnsi="Courier" w:cstheme="minorHAnsi"/>
-        </w:rPr>
         <w:tab/>
-      </w:r>
-      <w:r>
-        <w:rPr>
-          <w:rFonts w:ascii="Courier" w:hAnsi="Courier" w:cstheme="minorHAnsi"/>
-        </w:rPr>
-        <w:tab/>
-      </w:r>
-      <w:proofErr w:type="gramStart"/>
-      <w:r>
-        <w:rPr>
-          <w:rFonts w:ascii="Courier" w:hAnsi="Courier" w:cstheme="minorHAnsi"/>
-        </w:rPr>
-        <w:t>MM[</w:t>
-      </w:r>
-      <w:proofErr w:type="gramEnd"/>
-      <w:r>
-        <w:rPr>
-          <w:rFonts w:ascii="Courier" w:hAnsi="Courier" w:cstheme="minorHAnsi"/>
-        </w:rPr>
-        <w:t xml:space="preserve">12] </w:t>
+        <w:t xml:space="preserve">MM[12] </w:t>
       </w:r>
       <w:r>
         <w:rPr>
@@ -6753,20 +6571,7 @@
           <w:rFonts w:ascii="Courier" w:hAnsi="Courier" w:cstheme="minorHAnsi"/>
         </w:rPr>
         <w:tab/>
-      </w:r>
-      <w:proofErr w:type="gramStart"/>
-      <w:r>
-        <w:rPr>
-          <w:rFonts w:ascii="Courier" w:hAnsi="Courier" w:cstheme="minorHAnsi"/>
-        </w:rPr>
-        <w:t>MM[</w:t>
-      </w:r>
-      <w:proofErr w:type="gramEnd"/>
-      <w:r>
-        <w:rPr>
-          <w:rFonts w:ascii="Courier" w:hAnsi="Courier" w:cstheme="minorHAnsi"/>
-        </w:rPr>
-        <w:t xml:space="preserve">12] </w:t>
+        <w:t xml:space="preserve">MM[12] </w:t>
       </w:r>
       <w:r>
         <w:rPr>
@@ -6990,23 +6795,7 @@
                 <w:rFonts w:ascii="Courier" w:hAnsi="Courier" w:cstheme="minorHAnsi"/>
                 <w:color w:val="000000"/>
               </w:rPr>
-              <w:t xml:space="preserve"> </w:t>
-            </w:r>
-            <w:proofErr w:type="gramStart"/>
-            <w:r>
-              <w:rPr>
-                <w:rFonts w:ascii="Courier" w:hAnsi="Courier" w:cstheme="minorHAnsi"/>
-                <w:color w:val="000000"/>
-              </w:rPr>
-              <w:t>MM[</w:t>
-            </w:r>
-            <w:proofErr w:type="gramEnd"/>
-            <w:r>
-              <w:rPr>
-                <w:rFonts w:ascii="Courier" w:hAnsi="Courier" w:cstheme="minorHAnsi"/>
-                <w:color w:val="000000"/>
-              </w:rPr>
-              <w:t>10]</w:t>
+              <w:t xml:space="preserve"> MM[10]</w:t>
             </w:r>
           </w:p>
         </w:tc>
@@ -7108,23 +6897,7 @@
                 <w:rFonts w:ascii="Courier" w:hAnsi="Courier" w:cstheme="minorHAnsi"/>
                 <w:color w:val="000000"/>
               </w:rPr>
-              <w:t xml:space="preserve"> </w:t>
-            </w:r>
-            <w:proofErr w:type="gramStart"/>
-            <w:r>
-              <w:rPr>
-                <w:rFonts w:ascii="Courier" w:hAnsi="Courier" w:cstheme="minorHAnsi"/>
-                <w:color w:val="000000"/>
-              </w:rPr>
-              <w:t>MM[</w:t>
-            </w:r>
-            <w:proofErr w:type="gramEnd"/>
-            <w:r>
-              <w:rPr>
-                <w:rFonts w:ascii="Courier" w:hAnsi="Courier" w:cstheme="minorHAnsi"/>
-                <w:color w:val="000000"/>
-              </w:rPr>
-              <w:t>11]</w:t>
+              <w:t xml:space="preserve"> MM[11]</w:t>
             </w:r>
           </w:p>
         </w:tc>
@@ -7453,23 +7226,7 @@
                 <w:rFonts w:ascii="Courier" w:hAnsi="Courier" w:cstheme="minorHAnsi"/>
                 <w:color w:val="000000"/>
               </w:rPr>
-              <w:t> </w:t>
-            </w:r>
-            <w:proofErr w:type="gramStart"/>
-            <w:r>
-              <w:rPr>
-                <w:rFonts w:ascii="Courier" w:hAnsi="Courier" w:cstheme="minorHAnsi"/>
-                <w:color w:val="000000"/>
-              </w:rPr>
-              <w:t>MM[</w:t>
-            </w:r>
-            <w:proofErr w:type="gramEnd"/>
-            <w:r>
-              <w:rPr>
-                <w:rFonts w:ascii="Courier" w:hAnsi="Courier" w:cstheme="minorHAnsi"/>
-                <w:color w:val="000000"/>
-              </w:rPr>
-              <w:t xml:space="preserve">12] </w:t>
+              <w:t xml:space="preserve"> MM[12] </w:t>
             </w:r>
             <w:r>
               <w:rPr>
@@ -7662,23 +7419,7 @@
                 <w:rFonts w:ascii="Courier" w:hAnsi="Courier" w:cstheme="minorHAnsi"/>
                 <w:color w:val="000000"/>
               </w:rPr>
-              <w:t> </w:t>
-            </w:r>
-            <w:proofErr w:type="gramStart"/>
-            <w:r>
-              <w:rPr>
-                <w:rFonts w:ascii="Courier" w:hAnsi="Courier" w:cstheme="minorHAnsi"/>
-                <w:color w:val="000000"/>
-              </w:rPr>
-              <w:t>MM[</w:t>
-            </w:r>
-            <w:proofErr w:type="gramEnd"/>
-            <w:r>
-              <w:rPr>
-                <w:rFonts w:ascii="Courier" w:hAnsi="Courier" w:cstheme="minorHAnsi"/>
-                <w:color w:val="000000"/>
-              </w:rPr>
-              <w:t xml:space="preserve">12] </w:t>
+              <w:t xml:space="preserve"> MM[12] </w:t>
             </w:r>
             <w:r>
               <w:rPr>
@@ -8223,19 +7964,11 @@
         </w:rPr>
         <w:t xml:space="preserve">a. Given the sample values in </w:t>
       </w:r>
-      <w:proofErr w:type="gramStart"/>
       <w:r>
         <w:rPr>
           <w:rFonts w:ascii="Courier" w:hAnsi="Courier" w:cstheme="minorHAnsi"/>
         </w:rPr>
-        <w:t>MM[</w:t>
-      </w:r>
-      <w:proofErr w:type="gramEnd"/>
-      <w:r>
-        <w:rPr>
-          <w:rFonts w:ascii="Courier" w:hAnsi="Courier" w:cstheme="minorHAnsi"/>
-        </w:rPr>
-        <w:t>10]</w:t>
+        <w:t>MM[10]</w:t>
       </w:r>
       <w:r>
         <w:rPr>
@@ -8371,19 +8104,11 @@
         </w:rPr>
         <w:t xml:space="preserve"> </w:t>
       </w:r>
-      <w:proofErr w:type="gramStart"/>
       <w:r>
         <w:rPr>
           <w:rFonts w:ascii="Courier" w:hAnsi="Courier" w:cstheme="minorHAnsi"/>
         </w:rPr>
-        <w:t>MM[</w:t>
-      </w:r>
-      <w:proofErr w:type="gramEnd"/>
-      <w:r>
-        <w:rPr>
-          <w:rFonts w:ascii="Courier" w:hAnsi="Courier" w:cstheme="minorHAnsi"/>
-        </w:rPr>
-        <w:t>10]</w:t>
+        <w:t>MM[10]</w:t>
       </w:r>
       <w:r>
         <w:rPr>
@@ -8477,19 +8202,11 @@
         </w:rPr>
         <w:t xml:space="preserve">accomplishes </w:t>
       </w:r>
-      <w:proofErr w:type="gramStart"/>
       <w:r>
         <w:rPr>
           <w:rFonts w:ascii="Courier" w:hAnsi="Courier" w:cstheme="minorHAnsi"/>
         </w:rPr>
-        <w:t>MM[</w:t>
-      </w:r>
-      <w:proofErr w:type="gramEnd"/>
-      <w:r>
-        <w:rPr>
-          <w:rFonts w:ascii="Courier" w:hAnsi="Courier" w:cstheme="minorHAnsi"/>
-        </w:rPr>
-        <w:t xml:space="preserve">12] </w:t>
+        <w:t xml:space="preserve">MM[12] </w:t>
       </w:r>
       <w:r>
         <w:rPr>
@@ -8573,19 +8290,11 @@
         </w:rPr>
         <w:t xml:space="preserve"> </w:t>
       </w:r>
-      <w:proofErr w:type="gramStart"/>
       <w:r>
         <w:rPr>
           <w:rFonts w:ascii="Courier" w:hAnsi="Courier" w:cstheme="minorHAnsi"/>
         </w:rPr>
-        <w:t>MM[</w:t>
-      </w:r>
-      <w:proofErr w:type="gramEnd"/>
-      <w:r>
-        <w:rPr>
-          <w:rFonts w:ascii="Courier" w:hAnsi="Courier" w:cstheme="minorHAnsi"/>
-        </w:rPr>
-        <w:t xml:space="preserve">12] </w:t>
+        <w:t xml:space="preserve">MM[12] </w:t>
       </w:r>
       <w:r>
         <w:rPr>
@@ -8901,160 +8610,120 @@
         <w:rPr>
           <w:rFonts w:ascii="Courier" w:hAnsi="Courier" w:cstheme="minorHAnsi"/>
         </w:rPr>
-        <w:t xml:space="preserve">f </w:t>
-      </w:r>
-      <w:proofErr w:type="gramStart"/>
+        <w:t xml:space="preserve">f MM[10] </w:t>
+      </w:r>
       <w:r>
         <w:rPr>
           <w:rFonts w:ascii="Courier" w:hAnsi="Courier" w:cstheme="minorHAnsi"/>
         </w:rPr>
-        <w:t>MM[</w:t>
-      </w:r>
-      <w:proofErr w:type="gramEnd"/>
+        <w:t>!</w:t>
+      </w:r>
       <w:r>
         <w:rPr>
           <w:rFonts w:ascii="Courier" w:hAnsi="Courier" w:cstheme="minorHAnsi"/>
         </w:rPr>
-        <w:t xml:space="preserve">10] </w:t>
-      </w:r>
-      <w:r>
+        <w:t>= 0</w:t>
+      </w:r>
+    </w:p>
+    <w:p>
+      <w:pPr>
         <w:rPr>
           <w:rFonts w:ascii="Courier" w:hAnsi="Courier" w:cstheme="minorHAnsi"/>
         </w:rPr>
-        <w:t>!</w:t>
-      </w:r>
+      </w:pPr>
       <w:r>
         <w:rPr>
           <w:rFonts w:ascii="Courier" w:hAnsi="Courier" w:cstheme="minorHAnsi"/>
         </w:rPr>
-        <w:t>= 0</w:t>
-      </w:r>
-    </w:p>
-    <w:p>
-      <w:pPr>
+        <w:tab/>
+      </w:r>
+      <w:r>
         <w:rPr>
           <w:rFonts w:ascii="Courier" w:hAnsi="Courier" w:cstheme="minorHAnsi"/>
         </w:rPr>
-      </w:pPr>
+        <w:tab/>
+        <w:t>MM[1</w:t>
+      </w:r>
       <w:r>
         <w:rPr>
           <w:rFonts w:ascii="Courier" w:hAnsi="Courier" w:cstheme="minorHAnsi"/>
         </w:rPr>
+        <w:t>3</w:t>
+      </w:r>
+      <w:r>
+        <w:rPr>
+          <w:rFonts w:ascii="Courier" w:hAnsi="Courier" w:cstheme="minorHAnsi"/>
+        </w:rPr>
+        <w:t xml:space="preserve">] = </w:t>
+      </w:r>
+      <w:r>
+        <w:rPr>
+          <w:rFonts w:ascii="Courier" w:hAnsi="Courier" w:cstheme="minorHAnsi"/>
+        </w:rPr>
+        <w:t>MM[1</w:t>
+      </w:r>
+      <w:r>
+        <w:rPr>
+          <w:rFonts w:ascii="Courier" w:hAnsi="Courier" w:cstheme="minorHAnsi"/>
+        </w:rPr>
+        <w:t>1</w:t>
+      </w:r>
+      <w:r>
+        <w:rPr>
+          <w:rFonts w:ascii="Courier" w:hAnsi="Courier" w:cstheme="minorHAnsi"/>
+        </w:rPr>
+        <w:t>]</w:t>
+      </w:r>
+    </w:p>
+    <w:p>
+      <w:pPr>
+        <w:rPr>
+          <w:rFonts w:ascii="Courier" w:hAnsi="Courier" w:cstheme="minorHAnsi"/>
+        </w:rPr>
+      </w:pPr>
+      <w:r>
+        <w:rPr>
+          <w:rFonts w:ascii="Courier" w:hAnsi="Courier" w:cstheme="minorHAnsi"/>
+        </w:rPr>
+        <w:t xml:space="preserve"> </w:t>
+      </w:r>
+      <w:r>
+        <w:rPr>
+          <w:rFonts w:ascii="Courier" w:hAnsi="Courier" w:cstheme="minorHAnsi"/>
+        </w:rPr>
         <w:tab/>
       </w:r>
       <w:r>
         <w:rPr>
           <w:rFonts w:ascii="Courier" w:hAnsi="Courier" w:cstheme="minorHAnsi"/>
         </w:rPr>
+        <w:t>e</w:t>
+      </w:r>
+      <w:r>
+        <w:rPr>
+          <w:rFonts w:ascii="Courier" w:hAnsi="Courier" w:cstheme="minorHAnsi"/>
+        </w:rPr>
+        <w:t>lse</w:t>
+      </w:r>
+    </w:p>
+    <w:p>
+      <w:pPr>
+        <w:rPr>
+          <w:rFonts w:ascii="Courier" w:hAnsi="Courier" w:cstheme="minorHAnsi"/>
+        </w:rPr>
+      </w:pPr>
+      <w:r>
+        <w:rPr>
+          <w:rFonts w:ascii="Courier" w:hAnsi="Courier" w:cstheme="minorHAnsi"/>
+        </w:rPr>
         <w:tab/>
       </w:r>
-      <w:proofErr w:type="gramStart"/>
       <w:r>
         <w:rPr>
           <w:rFonts w:ascii="Courier" w:hAnsi="Courier" w:cstheme="minorHAnsi"/>
         </w:rPr>
-        <w:t>MM[</w:t>
-      </w:r>
-      <w:proofErr w:type="gramEnd"/>
-      <w:r>
-        <w:rPr>
-          <w:rFonts w:ascii="Courier" w:hAnsi="Courier" w:cstheme="minorHAnsi"/>
-        </w:rPr>
-        <w:t>1</w:t>
-      </w:r>
-      <w:r>
-        <w:rPr>
-          <w:rFonts w:ascii="Courier" w:hAnsi="Courier" w:cstheme="minorHAnsi"/>
-        </w:rPr>
-        <w:t>3</w:t>
-      </w:r>
-      <w:r>
-        <w:rPr>
-          <w:rFonts w:ascii="Courier" w:hAnsi="Courier" w:cstheme="minorHAnsi"/>
-        </w:rPr>
-        <w:t xml:space="preserve">] = </w:t>
-      </w:r>
-      <w:r>
-        <w:rPr>
-          <w:rFonts w:ascii="Courier" w:hAnsi="Courier" w:cstheme="minorHAnsi"/>
-        </w:rPr>
+        <w:tab/>
         <w:t>MM[1</w:t>
-      </w:r>
-      <w:r>
-        <w:rPr>
-          <w:rFonts w:ascii="Courier" w:hAnsi="Courier" w:cstheme="minorHAnsi"/>
-        </w:rPr>
-        <w:t>1</w:t>
-      </w:r>
-      <w:r>
-        <w:rPr>
-          <w:rFonts w:ascii="Courier" w:hAnsi="Courier" w:cstheme="minorHAnsi"/>
-        </w:rPr>
-        <w:t>]</w:t>
-      </w:r>
-    </w:p>
-    <w:p>
-      <w:pPr>
-        <w:rPr>
-          <w:rFonts w:ascii="Courier" w:hAnsi="Courier" w:cstheme="minorHAnsi"/>
-        </w:rPr>
-      </w:pPr>
-      <w:r>
-        <w:rPr>
-          <w:rFonts w:ascii="Courier" w:hAnsi="Courier" w:cstheme="minorHAnsi"/>
-        </w:rPr>
-        <w:t xml:space="preserve"> </w:t>
-      </w:r>
-      <w:r>
-        <w:rPr>
-          <w:rFonts w:ascii="Courier" w:hAnsi="Courier" w:cstheme="minorHAnsi"/>
-        </w:rPr>
-        <w:tab/>
-      </w:r>
-      <w:r>
-        <w:rPr>
-          <w:rFonts w:ascii="Courier" w:hAnsi="Courier" w:cstheme="minorHAnsi"/>
-        </w:rPr>
-        <w:t>e</w:t>
-      </w:r>
-      <w:r>
-        <w:rPr>
-          <w:rFonts w:ascii="Courier" w:hAnsi="Courier" w:cstheme="minorHAnsi"/>
-        </w:rPr>
-        <w:t>lse</w:t>
-      </w:r>
-    </w:p>
-    <w:p>
-      <w:pPr>
-        <w:rPr>
-          <w:rFonts w:ascii="Courier" w:hAnsi="Courier" w:cstheme="minorHAnsi"/>
-        </w:rPr>
-      </w:pPr>
-      <w:r>
-        <w:rPr>
-          <w:rFonts w:ascii="Courier" w:hAnsi="Courier" w:cstheme="minorHAnsi"/>
-        </w:rPr>
-        <w:tab/>
-      </w:r>
-      <w:r>
-        <w:rPr>
-          <w:rFonts w:ascii="Courier" w:hAnsi="Courier" w:cstheme="minorHAnsi"/>
-        </w:rPr>
-        <w:tab/>
-      </w:r>
-      <w:proofErr w:type="gramStart"/>
-      <w:r>
-        <w:rPr>
-          <w:rFonts w:ascii="Courier" w:hAnsi="Courier" w:cstheme="minorHAnsi"/>
-        </w:rPr>
-        <w:t>MM[</w:t>
-      </w:r>
-      <w:proofErr w:type="gramEnd"/>
-      <w:r>
-        <w:rPr>
-          <w:rFonts w:ascii="Courier" w:hAnsi="Courier" w:cstheme="minorHAnsi"/>
-        </w:rPr>
-        <w:t>1</w:t>
       </w:r>
       <w:r>
         <w:rPr>
@@ -9280,23 +8949,7 @@
                 <w:rFonts w:asciiTheme="minorHAnsi" w:hAnsiTheme="minorHAnsi" w:cstheme="minorHAnsi"/>
                 <w:color w:val="000000"/>
               </w:rPr>
-              <w:t xml:space="preserve"> </w:t>
-            </w:r>
-            <w:proofErr w:type="gramStart"/>
-            <w:r>
-              <w:rPr>
-                <w:rFonts w:asciiTheme="minorHAnsi" w:hAnsiTheme="minorHAnsi" w:cstheme="minorHAnsi"/>
-                <w:color w:val="000000"/>
-              </w:rPr>
-              <w:t>MM[</w:t>
-            </w:r>
-            <w:proofErr w:type="gramEnd"/>
-            <w:r>
-              <w:rPr>
-                <w:rFonts w:asciiTheme="minorHAnsi" w:hAnsiTheme="minorHAnsi" w:cstheme="minorHAnsi"/>
-                <w:color w:val="000000"/>
-              </w:rPr>
-              <w:t>10]</w:t>
+              <w:t xml:space="preserve"> MM[10]</w:t>
             </w:r>
           </w:p>
         </w:tc>
@@ -9389,23 +9042,7 @@
                 <w:rFonts w:asciiTheme="minorHAnsi" w:hAnsiTheme="minorHAnsi" w:cstheme="minorHAnsi"/>
                 <w:color w:val="000000"/>
               </w:rPr>
-              <w:t xml:space="preserve"> </w:t>
-            </w:r>
-            <w:proofErr w:type="gramStart"/>
-            <w:r>
-              <w:rPr>
-                <w:rFonts w:asciiTheme="minorHAnsi" w:hAnsiTheme="minorHAnsi" w:cstheme="minorHAnsi"/>
-                <w:color w:val="000000"/>
-              </w:rPr>
-              <w:t>MM[</w:t>
-            </w:r>
-            <w:proofErr w:type="gramEnd"/>
-            <w:r>
-              <w:rPr>
-                <w:rFonts w:asciiTheme="minorHAnsi" w:hAnsiTheme="minorHAnsi" w:cstheme="minorHAnsi"/>
-                <w:color w:val="000000"/>
-              </w:rPr>
-              <w:t>11]</w:t>
+              <w:t xml:space="preserve"> MM[11]</w:t>
             </w:r>
           </w:p>
         </w:tc>
@@ -9512,23 +9149,7 @@
                 <w:rFonts w:asciiTheme="minorHAnsi" w:hAnsiTheme="minorHAnsi" w:cstheme="minorHAnsi"/>
                 <w:color w:val="000000"/>
               </w:rPr>
-              <w:t xml:space="preserve"> </w:t>
-            </w:r>
-            <w:proofErr w:type="gramStart"/>
-            <w:r>
-              <w:rPr>
-                <w:rFonts w:asciiTheme="minorHAnsi" w:hAnsiTheme="minorHAnsi" w:cstheme="minorHAnsi"/>
-                <w:color w:val="000000"/>
-              </w:rPr>
-              <w:t>MM[</w:t>
-            </w:r>
-            <w:proofErr w:type="gramEnd"/>
-            <w:r>
-              <w:rPr>
-                <w:rFonts w:asciiTheme="minorHAnsi" w:hAnsiTheme="minorHAnsi" w:cstheme="minorHAnsi"/>
-                <w:color w:val="000000"/>
-              </w:rPr>
-              <w:t>12]</w:t>
+              <w:t xml:space="preserve"> MM[12]</w:t>
             </w:r>
           </w:p>
         </w:tc>
@@ -9862,21 +9483,12 @@
               </w:rPr>
               <w:t> </w:t>
             </w:r>
-            <w:proofErr w:type="gramStart"/>
             <w:r>
               <w:rPr>
                 <w:rFonts w:asciiTheme="minorHAnsi" w:hAnsiTheme="minorHAnsi" w:cstheme="minorHAnsi"/>
                 <w:color w:val="000000"/>
               </w:rPr>
-              <w:t>MM[</w:t>
-            </w:r>
-            <w:proofErr w:type="gramEnd"/>
-            <w:r>
-              <w:rPr>
-                <w:rFonts w:asciiTheme="minorHAnsi" w:hAnsiTheme="minorHAnsi" w:cstheme="minorHAnsi"/>
-                <w:color w:val="000000"/>
-              </w:rPr>
-              <w:t xml:space="preserve">13] </w:t>
+              <w:t xml:space="preserve">MM[13] </w:t>
             </w:r>
             <w:r>
               <w:rPr>
@@ -10064,21 +9676,12 @@
               </w:rPr>
               <w:t> </w:t>
             </w:r>
-            <w:proofErr w:type="gramStart"/>
             <w:r>
               <w:rPr>
                 <w:rFonts w:asciiTheme="minorHAnsi" w:hAnsiTheme="minorHAnsi" w:cstheme="minorHAnsi"/>
                 <w:color w:val="000000"/>
               </w:rPr>
-              <w:t>MM[</w:t>
-            </w:r>
-            <w:proofErr w:type="gramEnd"/>
-            <w:r>
-              <w:rPr>
-                <w:rFonts w:asciiTheme="minorHAnsi" w:hAnsiTheme="minorHAnsi" w:cstheme="minorHAnsi"/>
-                <w:color w:val="000000"/>
-              </w:rPr>
-              <w:t xml:space="preserve">13] </w:t>
+              <w:t xml:space="preserve">MM[13] </w:t>
             </w:r>
             <w:r>
               <w:rPr>
@@ -11019,14 +10622,7 @@
         <w:rPr>
           <w:rFonts w:asciiTheme="minorHAnsi" w:hAnsiTheme="minorHAnsi" w:cstheme="minorHAnsi"/>
         </w:rPr>
-        <w:t xml:space="preserve"> operation, as used at address 3, is a useful technique for checking if the value in a register is zero.  Would using the bitwise OR </w:t>
-      </w:r>
-      <w:proofErr w:type="gramStart"/>
-      <w:r>
-        <w:rPr>
-          <w:rFonts w:asciiTheme="minorHAnsi" w:hAnsiTheme="minorHAnsi" w:cstheme="minorHAnsi"/>
-        </w:rPr>
-        <w:t xml:space="preserve">( </w:t>
+        <w:t xml:space="preserve"> operation, as used at address 3, is a useful technique for checking if the value in a register is zero.  Would using the bitwise OR ( </w:t>
       </w:r>
       <w:r>
         <w:rPr>
@@ -11034,7 +10630,6 @@
         </w:rPr>
         <w:t>|</w:t>
       </w:r>
-      <w:proofErr w:type="gramEnd"/>
       <w:r>
         <w:rPr>
           <w:rFonts w:asciiTheme="minorHAnsi" w:hAnsiTheme="minorHAnsi" w:cstheme="minorHAnsi"/>
@@ -11166,14 +10761,12 @@
         </w:rPr>
         <w:t xml:space="preserve"> the absolute value of </w:t>
       </w:r>
-      <w:proofErr w:type="gramStart"/>
       <w:r>
         <w:rPr>
           <w:rFonts w:ascii="Courier" w:hAnsi="Courier" w:cstheme="minorHAnsi"/>
         </w:rPr>
         <w:t>MM[</w:t>
       </w:r>
-      <w:proofErr w:type="gramEnd"/>
       <w:r>
         <w:rPr>
           <w:rFonts w:ascii="Courier" w:hAnsi="Courier" w:cstheme="minorHAnsi"/>
@@ -11258,19 +10851,11 @@
         </w:rPr>
         <w:t xml:space="preserve">Your program may assume that </w:t>
       </w:r>
-      <w:proofErr w:type="gramStart"/>
       <w:r>
         <w:rPr>
           <w:rFonts w:ascii="Courier" w:hAnsi="Courier" w:cstheme="minorHAnsi"/>
         </w:rPr>
-        <w:t>MM[</w:t>
-      </w:r>
-      <w:proofErr w:type="gramEnd"/>
-      <w:r>
-        <w:rPr>
-          <w:rFonts w:ascii="Courier" w:hAnsi="Courier" w:cstheme="minorHAnsi"/>
-        </w:rPr>
-        <w:t>15]</w:t>
+        <w:t>MM[15]</w:t>
       </w:r>
       <w:r>
         <w:rPr>
@@ -13798,51 +13383,35 @@
         </w:rPr>
         <w:t xml:space="preserve">.  In the table below, write a machine language program that places into </w:t>
       </w:r>
-      <w:proofErr w:type="gramStart"/>
       <w:r>
         <w:rPr>
           <w:rFonts w:ascii="Courier" w:hAnsi="Courier" w:cstheme="minorHAnsi"/>
         </w:rPr>
-        <w:t>MM[</w:t>
-      </w:r>
-      <w:proofErr w:type="gramEnd"/>
+        <w:t>MM[31]</w:t>
+      </w:r>
+      <w:r>
+        <w:rPr>
+          <w:rFonts w:asciiTheme="minorHAnsi" w:hAnsiTheme="minorHAnsi" w:cstheme="minorHAnsi"/>
+        </w:rPr>
+        <w:t xml:space="preserve"> the sum of all of the values between 1 and the value in </w:t>
+      </w:r>
       <w:r>
         <w:rPr>
           <w:rFonts w:ascii="Courier" w:hAnsi="Courier" w:cstheme="minorHAnsi"/>
         </w:rPr>
-        <w:t>31]</w:t>
-      </w:r>
-      <w:r>
-        <w:rPr>
-          <w:rFonts w:asciiTheme="minorHAnsi" w:hAnsiTheme="minorHAnsi" w:cstheme="minorHAnsi"/>
-        </w:rPr>
-        <w:t xml:space="preserve"> the sum of all of the values between 1 and the value in </w:t>
+        <w:t>MM[30]</w:t>
+      </w:r>
+      <w:r>
+        <w:rPr>
+          <w:rFonts w:asciiTheme="minorHAnsi" w:hAnsiTheme="minorHAnsi" w:cstheme="minorHAnsi"/>
+        </w:rPr>
+        <w:t xml:space="preserve">. For example, if </w:t>
       </w:r>
       <w:r>
         <w:rPr>
           <w:rFonts w:ascii="Courier" w:hAnsi="Courier" w:cstheme="minorHAnsi"/>
         </w:rPr>
-        <w:t>MM[30]</w:t>
-      </w:r>
-      <w:r>
-        <w:rPr>
-          <w:rFonts w:asciiTheme="minorHAnsi" w:hAnsiTheme="minorHAnsi" w:cstheme="minorHAnsi"/>
-        </w:rPr>
-        <w:t xml:space="preserve">. For example, if </w:t>
-      </w:r>
-      <w:proofErr w:type="gramStart"/>
-      <w:r>
-        <w:rPr>
-          <w:rFonts w:ascii="Courier" w:hAnsi="Courier" w:cstheme="minorHAnsi"/>
-        </w:rPr>
-        <w:t>MM[</w:t>
-      </w:r>
-      <w:proofErr w:type="gramEnd"/>
-      <w:r>
-        <w:rPr>
-          <w:rFonts w:ascii="Courier" w:hAnsi="Courier" w:cstheme="minorHAnsi"/>
-        </w:rPr>
-        <w:t>30] = 5</w:t>
+        <w:t>MM[30] = 5</w:t>
       </w:r>
       <w:r>
         <w:rPr>
@@ -13892,19 +13461,11 @@
           <w:rFonts w:cstheme="minorHAnsi"/>
         </w:rPr>
       </w:pPr>
-      <w:proofErr w:type="gramStart"/>
       <w:r>
         <w:rPr>
           <w:rFonts w:ascii="Courier" w:hAnsi="Courier" w:cstheme="minorHAnsi"/>
         </w:rPr>
-        <w:t>MM[</w:t>
-      </w:r>
-      <w:proofErr w:type="gramEnd"/>
-      <w:r>
-        <w:rPr>
-          <w:rFonts w:ascii="Courier" w:hAnsi="Courier" w:cstheme="minorHAnsi"/>
-        </w:rPr>
-        <w:t>2</w:t>
+        <w:t>MM[2</w:t>
       </w:r>
       <w:r>
         <w:rPr>
@@ -13936,19 +13497,11 @@
           <w:rFonts w:cstheme="minorHAnsi"/>
         </w:rPr>
       </w:pPr>
-      <w:proofErr w:type="gramStart"/>
       <w:r>
         <w:rPr>
           <w:rFonts w:ascii="Courier" w:hAnsi="Courier" w:cstheme="minorHAnsi"/>
         </w:rPr>
-        <w:t>MM[</w:t>
-      </w:r>
-      <w:proofErr w:type="gramEnd"/>
-      <w:r>
-        <w:rPr>
-          <w:rFonts w:ascii="Courier" w:hAnsi="Courier" w:cstheme="minorHAnsi"/>
-        </w:rPr>
-        <w:t>29]</w:t>
+        <w:t>MM[29]</w:t>
       </w:r>
       <w:r>
         <w:rPr>
@@ -13968,19 +13521,11 @@
           <w:rFonts w:cstheme="minorHAnsi"/>
         </w:rPr>
       </w:pPr>
-      <w:proofErr w:type="gramStart"/>
       <w:r>
         <w:rPr>
           <w:rFonts w:ascii="Courier" w:hAnsi="Courier" w:cstheme="minorHAnsi"/>
         </w:rPr>
-        <w:t>MM[</w:t>
-      </w:r>
-      <w:proofErr w:type="gramEnd"/>
-      <w:r>
-        <w:rPr>
-          <w:rFonts w:ascii="Courier" w:hAnsi="Courier" w:cstheme="minorHAnsi"/>
-        </w:rPr>
-        <w:t>30]</w:t>
+        <w:t>MM[30]</w:t>
       </w:r>
       <w:r>
         <w:rPr>
@@ -14048,13 +13593,7 @@
         <w:rPr>
           <w:rFonts w:asciiTheme="minorHAnsi" w:hAnsiTheme="minorHAnsi" w:cstheme="minorHAnsi"/>
         </w:rPr>
-        <w:t xml:space="preserve"> </w:t>
-      </w:r>
-      <w:r>
-        <w:rPr>
-          <w:rFonts w:asciiTheme="minorHAnsi" w:hAnsiTheme="minorHAnsi" w:cstheme="minorHAnsi"/>
-        </w:rPr>
-        <w:t>While it is not required, if you want to check your work or just to have the satisfaction of seeing your program run you can translate it into ML and run it using the</w:t>
+        <w:t xml:space="preserve"> While it is not required, if you want to check your work or just to have the satisfaction of seeing your program run you can translate it into ML and run it using the</w:t>
       </w:r>
       <w:r>
         <w:rPr>
@@ -19018,19 +18557,11 @@
         </w:rPr>
         <w:t xml:space="preserve"> </w:t>
       </w:r>
-      <w:proofErr w:type="gramStart"/>
-      <w:r>
-        <w:rPr>
-          <w:rFonts w:asciiTheme="minorHAnsi" w:hAnsiTheme="minorHAnsi" w:cstheme="minorHAnsi"/>
-        </w:rPr>
-        <w:t>What</w:t>
-      </w:r>
-      <w:proofErr w:type="gramEnd"/>
-      <w:r>
-        <w:rPr>
-          <w:rFonts w:asciiTheme="minorHAnsi" w:hAnsiTheme="minorHAnsi" w:cstheme="minorHAnsi"/>
-        </w:rPr>
-        <w:t xml:space="preserve"> is the defining characteristic of the stored program architecture? Briefly explain why it was a big advancement over earlier computers.</w:t>
+      <w:r>
+        <w:rPr>
+          <w:rFonts w:asciiTheme="minorHAnsi" w:hAnsiTheme="minorHAnsi" w:cstheme="minorHAnsi"/>
+        </w:rPr>
+        <w:t>What is the defining characteristic of the stored program architecture? Briefly explain why it was a big advancement over earlier computers.</w:t>
       </w:r>
     </w:p>
     <w:p>
@@ -19331,25 +18862,7 @@
           <w:i/>
           <w:iCs/>
         </w:rPr>
-        <w:t xml:space="preserve">How </w:t>
-      </w:r>
-      <w:proofErr w:type="gramStart"/>
-      <w:r>
-        <w:rPr>
-          <w:rFonts w:asciiTheme="minorHAnsi" w:hAnsiTheme="minorHAnsi" w:cstheme="minorHAnsi"/>
-          <w:i/>
-          <w:iCs/>
-        </w:rPr>
-        <w:t>To</w:t>
-      </w:r>
-      <w:proofErr w:type="gramEnd"/>
-      <w:r>
-        <w:rPr>
-          <w:rFonts w:asciiTheme="minorHAnsi" w:hAnsiTheme="minorHAnsi" w:cstheme="minorHAnsi"/>
-          <w:i/>
-          <w:iCs/>
-        </w:rPr>
-        <w:t xml:space="preserve"> Identify The Components Inside Your Computer</w:t>
+        <w:t>How To Identify The Components Inside Your Computer</w:t>
       </w:r>
       <w:r>
         <w:rPr>
@@ -19732,21 +19245,7 @@
         <w:rPr>
           <w:rFonts w:asciiTheme="minorHAnsi" w:hAnsiTheme="minorHAnsi" w:cstheme="minorHAnsi"/>
         </w:rPr>
-        <w:t xml:space="preserve"> to use for operations.  This is what prevents ML programs for one type of computer from running directly on another (</w:t>
-      </w:r>
-      <w:proofErr w:type="gramStart"/>
-      <w:r>
-        <w:rPr>
-          <w:rFonts w:asciiTheme="minorHAnsi" w:hAnsiTheme="minorHAnsi" w:cstheme="minorHAnsi"/>
-        </w:rPr>
-        <w:t>e.g.</w:t>
-      </w:r>
-      <w:proofErr w:type="gramEnd"/>
-      <w:r>
-        <w:rPr>
-          <w:rFonts w:asciiTheme="minorHAnsi" w:hAnsiTheme="minorHAnsi" w:cstheme="minorHAnsi"/>
-        </w:rPr>
-        <w:t xml:space="preserve"> iPhone vs </w:t>
+        <w:t xml:space="preserve"> to use for operations.  This is what prevents ML programs for one type of computer from running directly on another (e.g. iPhone vs </w:t>
       </w:r>
       <w:proofErr w:type="spellStart"/>
       <w:r>
@@ -21040,6 +20539,7 @@
   <w:style w:type="character" w:default="1" w:styleId="DefaultParagraphFont">
     <w:name w:val="Default Paragraph Font"/>
     <w:uiPriority w:val="1"/>
+    <w:semiHidden/>
     <w:unhideWhenUsed/>
   </w:style>
   <w:style w:type="table" w:default="1" w:styleId="TableNormal">

</xml_diff>